<commit_message>
Fixed close and reactivate incident use-cases.
</commit_message>
<xml_diff>
--- a/DOCS/Use Cases/UC21-Close Incident.docx
+++ b/DOCS/Use Cases/UC21-Close Incident.docx
@@ -521,7 +521,15 @@
                 <w:sz w:val="20"/>
                 <w:szCs w:val="20"/>
               </w:rPr>
-              <w:t>Incident state changed to Closed</w:t>
+              <w:t xml:space="preserve">Incident state changed to </w:t>
+            </w:r>
+            <w:r>
+              <w:rPr>
+                <w:color w:val="000000"/>
+                <w:sz w:val="20"/>
+                <w:szCs w:val="20"/>
+              </w:rPr>
+              <w:t>Completed</w:t>
             </w:r>
           </w:p>
           <w:p>
@@ -852,7 +860,31 @@
                 <w:sz w:val="20"/>
                 <w:szCs w:val="20"/>
               </w:rPr>
-              <w:t>System changes the status of incident to ‘closed’.</w:t>
+              <w:t>System changes the status of incident to ‘</w:t>
+            </w:r>
+            <w:r>
+              <w:rPr>
+                <w:color w:val="000000"/>
+                <w:sz w:val="20"/>
+                <w:szCs w:val="20"/>
+              </w:rPr>
+              <w:t>Completed</w:t>
+            </w:r>
+            <w:r>
+              <w:rPr>
+                <w:color w:val="000000"/>
+                <w:sz w:val="20"/>
+                <w:szCs w:val="20"/>
+              </w:rPr>
+              <w:t>’</w:t>
+            </w:r>
+            <w:r>
+              <w:rPr>
+                <w:color w:val="000000"/>
+                <w:sz w:val="20"/>
+                <w:szCs w:val="20"/>
+              </w:rPr>
+              <w:t>.</w:t>
             </w:r>
           </w:p>
         </w:tc>

</xml_diff>